<commit_message>
progression rapport + powerpoint
</commit_message>
<xml_diff>
--- a/ressources/Rapport_de_stage_yoan_deconinck.docx
+++ b/ressources/Rapport_de_stage_yoan_deconinck.docx
@@ -5267,7 +5267,28 @@
                                 <w:sz w:val="24"/>
                                 <w:szCs w:val="24"/>
                               </w:rPr>
-                              <w:t xml:space="preserve"> possède des outils tels qu’une liste et un tableau pour pouvoir créer et assigner des tâches comme des </w:t>
+                              <w:t xml:space="preserve"> possède des outils tels qu’une liste et un tablea</w:t>
+                            </w:r>
+                            <w:r>
+                              <w:rPr>
+                                <w:sz w:val="24"/>
+                                <w:szCs w:val="24"/>
+                              </w:rPr>
+                              <w:t>u pour pouvoir créer</w:t>
+                            </w:r>
+                            <w:r>
+                              <w:rPr>
+                                <w:sz w:val="24"/>
+                                <w:szCs w:val="24"/>
+                              </w:rPr>
+                              <w:t xml:space="preserve"> des tâches c</w:t>
+                            </w:r>
+                            <w:r>
+                              <w:rPr>
+                                <w:sz w:val="24"/>
+                                <w:szCs w:val="24"/>
+                              </w:rPr>
+                              <w:t xml:space="preserve">omme des </w:t>
                             </w:r>
                             <w:proofErr w:type="spellStart"/>
                             <w:r>
@@ -5299,7 +5320,14 @@
                                 <w:sz w:val="24"/>
                                 <w:szCs w:val="24"/>
                               </w:rPr>
-                              <w:t>, etc… aux différents membres du projet.</w:t>
+                              <w:t>, etc… par les</w:t>
+                            </w:r>
+                            <w:r>
+                              <w:rPr>
+                                <w:sz w:val="24"/>
+                                <w:szCs w:val="24"/>
+                              </w:rPr>
+                              <w:t xml:space="preserve"> différents membres du projet.</w:t>
                             </w:r>
                             <w:r>
                               <w:rPr>
@@ -5322,7 +5350,49 @@
                                 <w:sz w:val="24"/>
                                 <w:szCs w:val="24"/>
                               </w:rPr>
-                              <w:t xml:space="preserve"> possède également différents outils pour les tâches comme une liste ou un tableau pour créer et affecter les tâches aux différents développeurs.</w:t>
+                              <w:t xml:space="preserve"> possède également différents outils</w:t>
+                            </w:r>
+                            <w:r>
+                              <w:rPr>
+                                <w:sz w:val="24"/>
+                                <w:szCs w:val="24"/>
+                              </w:rPr>
+                              <w:t xml:space="preserve"> collaboratifs</w:t>
+                            </w:r>
+                            <w:r>
+                              <w:rPr>
+                                <w:sz w:val="24"/>
+                                <w:szCs w:val="24"/>
+                              </w:rPr>
+                              <w:t xml:space="preserve"> pour les tâches comme une l</w:t>
+                            </w:r>
+                            <w:r>
+                              <w:rPr>
+                                <w:sz w:val="24"/>
+                                <w:szCs w:val="24"/>
+                              </w:rPr>
+                              <w:t>iste ou un tableau pour</w:t>
+                            </w:r>
+                            <w:r>
+                              <w:rPr>
+                                <w:sz w:val="24"/>
+                                <w:szCs w:val="24"/>
+                              </w:rPr>
+                              <w:t xml:space="preserve"> affecter les tâches</w:t>
+                            </w:r>
+                            <w:r>
+                              <w:rPr>
+                                <w:sz w:val="24"/>
+                                <w:szCs w:val="24"/>
+                              </w:rPr>
+                              <w:t xml:space="preserve"> du projet</w:t>
+                            </w:r>
+                            <w:r>
+                              <w:rPr>
+                                <w:sz w:val="24"/>
+                                <w:szCs w:val="24"/>
+                              </w:rPr>
+                              <w:t xml:space="preserve"> aux différents développeurs.</w:t>
                             </w:r>
                           </w:p>
                         </w:txbxContent>
@@ -5344,7 +5414,11 @@
           </mc:Choice>
           <mc:Fallback>
             <w:pict>
-              <v:shape w14:anchorId="78285592" id="_x0000_s1037" type="#_x0000_t202" style="position:absolute;margin-left:-.55pt;margin-top:342.6pt;width:525pt;height:110.6pt;z-index:251700224;visibility:visible;mso-wrap-style:square;mso-width-percent:0;mso-height-percent:200;mso-wrap-distance-left:9pt;mso-wrap-distance-top:3.6pt;mso-wrap-distance-right:9pt;mso-wrap-distance-bottom:3.6pt;mso-position-horizontal:absolute;mso-position-horizontal-relative:margin;mso-position-vertical:absolute;mso-position-vertical-relative:text;mso-width-percent:0;mso-height-percent:200;mso-width-relative:margin;mso-height-relative:margin;v-text-anchor:top" o:gfxdata="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" filled="f" stroked="f">
+              <v:shapetype w14:anchorId="78285592" id="_x0000_t202" coordsize="21600,21600" o:spt="202" path="m,l,21600r21600,l21600,xe">
+                <v:stroke joinstyle="miter"/>
+                <v:path gradientshapeok="t" o:connecttype="rect"/>
+              </v:shapetype>
+              <v:shape id="_x0000_s1037" type="#_x0000_t202" style="position:absolute;margin-left:-.55pt;margin-top:342.6pt;width:525pt;height:110.6pt;z-index:251700224;visibility:visible;mso-wrap-style:square;mso-width-percent:0;mso-height-percent:200;mso-wrap-distance-left:9pt;mso-wrap-distance-top:3.6pt;mso-wrap-distance-right:9pt;mso-wrap-distance-bottom:3.6pt;mso-position-horizontal:absolute;mso-position-horizontal-relative:margin;mso-position-vertical:absolute;mso-position-vertical-relative:text;mso-width-percent:0;mso-height-percent:200;mso-width-relative:margin;mso-height-relative:margin;v-text-anchor:top" o:gfxdata="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" filled="f" stroked="f">
                 <v:textbox style="mso-fit-shape-to-text:t">
                   <w:txbxContent>
                     <w:p>
@@ -5400,7 +5474,28 @@
                           <w:sz w:val="24"/>
                           <w:szCs w:val="24"/>
                         </w:rPr>
-                        <w:t xml:space="preserve"> possède des outils tels qu’une liste et un tableau pour pouvoir créer et assigner des tâches comme des </w:t>
+                        <w:t xml:space="preserve"> possède des outils tels qu’une liste et un tablea</w:t>
+                      </w:r>
+                      <w:r>
+                        <w:rPr>
+                          <w:sz w:val="24"/>
+                          <w:szCs w:val="24"/>
+                        </w:rPr>
+                        <w:t>u pour pouvoir créer</w:t>
+                      </w:r>
+                      <w:r>
+                        <w:rPr>
+                          <w:sz w:val="24"/>
+                          <w:szCs w:val="24"/>
+                        </w:rPr>
+                        <w:t xml:space="preserve"> des tâches c</w:t>
+                      </w:r>
+                      <w:r>
+                        <w:rPr>
+                          <w:sz w:val="24"/>
+                          <w:szCs w:val="24"/>
+                        </w:rPr>
+                        <w:t xml:space="preserve">omme des </w:t>
                       </w:r>
                       <w:proofErr w:type="spellStart"/>
                       <w:r>
@@ -5432,7 +5527,14 @@
                           <w:sz w:val="24"/>
                           <w:szCs w:val="24"/>
                         </w:rPr>
-                        <w:t>, etc… aux différents membres du projet.</w:t>
+                        <w:t>, etc… par les</w:t>
+                      </w:r>
+                      <w:r>
+                        <w:rPr>
+                          <w:sz w:val="24"/>
+                          <w:szCs w:val="24"/>
+                        </w:rPr>
+                        <w:t xml:space="preserve"> différents membres du projet.</w:t>
                       </w:r>
                       <w:r>
                         <w:rPr>
@@ -5455,7 +5557,49 @@
                           <w:sz w:val="24"/>
                           <w:szCs w:val="24"/>
                         </w:rPr>
-                        <w:t xml:space="preserve"> possède également différents outils pour les tâches comme une liste ou un tableau pour créer et affecter les tâches aux différents développeurs.</w:t>
+                        <w:t xml:space="preserve"> possède également différents outils</w:t>
+                      </w:r>
+                      <w:r>
+                        <w:rPr>
+                          <w:sz w:val="24"/>
+                          <w:szCs w:val="24"/>
+                        </w:rPr>
+                        <w:t xml:space="preserve"> collaboratifs</w:t>
+                      </w:r>
+                      <w:r>
+                        <w:rPr>
+                          <w:sz w:val="24"/>
+                          <w:szCs w:val="24"/>
+                        </w:rPr>
+                        <w:t xml:space="preserve"> pour les tâches comme une l</w:t>
+                      </w:r>
+                      <w:r>
+                        <w:rPr>
+                          <w:sz w:val="24"/>
+                          <w:szCs w:val="24"/>
+                        </w:rPr>
+                        <w:t>iste ou un tableau pour</w:t>
+                      </w:r>
+                      <w:r>
+                        <w:rPr>
+                          <w:sz w:val="24"/>
+                          <w:szCs w:val="24"/>
+                        </w:rPr>
+                        <w:t xml:space="preserve"> affecter les tâches</w:t>
+                      </w:r>
+                      <w:r>
+                        <w:rPr>
+                          <w:sz w:val="24"/>
+                          <w:szCs w:val="24"/>
+                        </w:rPr>
+                        <w:t xml:space="preserve"> du projet</w:t>
+                      </w:r>
+                      <w:r>
+                        <w:rPr>
+                          <w:sz w:val="24"/>
+                          <w:szCs w:val="24"/>
+                        </w:rPr>
+                        <w:t xml:space="preserve"> aux différents développeurs.</w:t>
                       </w:r>
                     </w:p>
                   </w:txbxContent>
@@ -5601,7 +5745,21 @@
                                 <w:sz w:val="24"/>
                                 <w:szCs w:val="24"/>
                               </w:rPr>
-                              <w:t xml:space="preserve"> nous a servi pour la communication, c’est un logiciel qui peut être téléchargé sur un poste de travail mais qui est également accessible sur un navigateur internet ce qui fait que l’on peut l’utiliser sur n’importe quel système d’exploitation. Sur </w:t>
+                              <w:t xml:space="preserve"> nous a servi pour la communication, c’est un logiciel qui peut être téléchargé sur un poste de travail mais qui est également accessible sur un navigateur internet ce qui fait que l’on peut l’utiliser sur n’importe quel système d’exploitation</w:t>
+                            </w:r>
+                            <w:r>
+                              <w:rPr>
+                                <w:sz w:val="24"/>
+                                <w:szCs w:val="24"/>
+                              </w:rPr>
+                              <w:t xml:space="preserve"> et sur une grande variété d’appareils (mobile, tablette, ordinateur)</w:t>
+                            </w:r>
+                            <w:r>
+                              <w:rPr>
+                                <w:sz w:val="24"/>
+                                <w:szCs w:val="24"/>
+                              </w:rPr>
+                              <w:t xml:space="preserve">. Sur </w:t>
                             </w:r>
                             <w:proofErr w:type="spellStart"/>
                             <w:r>
@@ -5625,6 +5783,13 @@
                                 <w:szCs w:val="24"/>
                               </w:rPr>
                               <w:t xml:space="preserve"> sur différents sujets</w:t>
+                            </w:r>
+                            <w:r>
+                              <w:rPr>
+                                <w:sz w:val="24"/>
+                                <w:szCs w:val="24"/>
+                              </w:rPr>
+                              <w:t>, d’envoyer des messages privés aux autres utilisateurs et de pouvoir s’envoyer des captures d’écrans</w:t>
                             </w:r>
                             <w:r>
                               <w:rPr>
@@ -5677,7 +5842,21 @@
                           <w:sz w:val="24"/>
                           <w:szCs w:val="24"/>
                         </w:rPr>
-                        <w:t xml:space="preserve"> nous a servi pour la communication, c’est un logiciel qui peut être téléchargé sur un poste de travail mais qui est également accessible sur un navigateur internet ce qui fait que l’on peut l’utiliser sur n’importe quel système d’exploitation. Sur </w:t>
+                        <w:t xml:space="preserve"> nous a servi pour la communication, c’est un logiciel qui peut être téléchargé sur un poste de travail mais qui est également accessible sur un navigateur internet ce qui fait que l’on peut l’utiliser sur n’importe quel système d’exploitation</w:t>
+                      </w:r>
+                      <w:r>
+                        <w:rPr>
+                          <w:sz w:val="24"/>
+                          <w:szCs w:val="24"/>
+                        </w:rPr>
+                        <w:t xml:space="preserve"> et sur une grande variété d’appareils (mobile, tablette, ordinateur)</w:t>
+                      </w:r>
+                      <w:r>
+                        <w:rPr>
+                          <w:sz w:val="24"/>
+                          <w:szCs w:val="24"/>
+                        </w:rPr>
+                        <w:t xml:space="preserve">. Sur </w:t>
                       </w:r>
                       <w:proofErr w:type="spellStart"/>
                       <w:r>
@@ -5701,6 +5880,13 @@
                           <w:szCs w:val="24"/>
                         </w:rPr>
                         <w:t xml:space="preserve"> sur différents sujets</w:t>
+                      </w:r>
+                      <w:r>
+                        <w:rPr>
+                          <w:sz w:val="24"/>
+                          <w:szCs w:val="24"/>
+                        </w:rPr>
+                        <w:t>, d’envoyer des messages privés aux autres utilisateurs et de pouvoir s’envoyer des captures d’écrans</w:t>
                       </w:r>
                       <w:r>
                         <w:rPr>
@@ -6463,7 +6649,14 @@
                                 <w:sz w:val="24"/>
                                 <w:szCs w:val="24"/>
                               </w:rPr>
-                              <w:t>uses paquets</w:t>
+                              <w:t>ux</w:t>
+                            </w:r>
+                            <w:r>
+                              <w:rPr>
+                                <w:sz w:val="24"/>
+                                <w:szCs w:val="24"/>
+                              </w:rPr>
+                              <w:t xml:space="preserve"> paquets</w:t>
                             </w:r>
                             <w:r>
                               <w:rPr>
@@ -6477,7 +6670,21 @@
                                 <w:sz w:val="24"/>
                                 <w:szCs w:val="24"/>
                               </w:rPr>
-                              <w:t xml:space="preserve"> Ces paquets sont installable en ligne de commande. On peut installer tous les paquets d’un projet en une seule ligne de commande s’ils sont listés dans un fichier de « </w:t>
+                              <w:t xml:space="preserve"> Ces paquets sont installable</w:t>
+                            </w:r>
+                            <w:r>
+                              <w:rPr>
+                                <w:sz w:val="24"/>
+                                <w:szCs w:val="24"/>
+                              </w:rPr>
+                              <w:t>s</w:t>
+                            </w:r>
+                            <w:r>
+                              <w:rPr>
+                                <w:sz w:val="24"/>
+                                <w:szCs w:val="24"/>
+                              </w:rPr>
+                              <w:t xml:space="preserve"> en ligne de commande. On peut installer tous les paquets d’un projet en une seule ligne de commande s’ils sont listés dans un fichier de « </w:t>
                             </w:r>
                             <w:proofErr w:type="spellStart"/>
                             <w:r>
@@ -6578,7 +6785,14 @@
                           <w:sz w:val="24"/>
                           <w:szCs w:val="24"/>
                         </w:rPr>
-                        <w:t>uses paquets</w:t>
+                        <w:t>ux</w:t>
+                      </w:r>
+                      <w:r>
+                        <w:rPr>
+                          <w:sz w:val="24"/>
+                          <w:szCs w:val="24"/>
+                        </w:rPr>
+                        <w:t xml:space="preserve"> paquets</w:t>
                       </w:r>
                       <w:r>
                         <w:rPr>
@@ -6592,7 +6806,21 @@
                           <w:sz w:val="24"/>
                           <w:szCs w:val="24"/>
                         </w:rPr>
-                        <w:t xml:space="preserve"> Ces paquets sont installable en ligne de commande. On peut installer tous les paquets d’un projet en une seule ligne de commande s’ils sont listés dans un fichier de « </w:t>
+                        <w:t xml:space="preserve"> Ces paquets sont installable</w:t>
+                      </w:r>
+                      <w:r>
+                        <w:rPr>
+                          <w:sz w:val="24"/>
+                          <w:szCs w:val="24"/>
+                        </w:rPr>
+                        <w:t>s</w:t>
+                      </w:r>
+                      <w:r>
+                        <w:rPr>
+                          <w:sz w:val="24"/>
+                          <w:szCs w:val="24"/>
+                        </w:rPr>
+                        <w:t xml:space="preserve"> en ligne de commande. On peut installer tous les paquets d’un projet en une seule ligne de commande s’ils sont listés dans un fichier de « </w:t>
                       </w:r>
                       <w:proofErr w:type="spellStart"/>
                       <w:r>
@@ -6771,7 +6999,49 @@
                                 <w:sz w:val="24"/>
                                 <w:szCs w:val="24"/>
                               </w:rPr>
-                              <w:t>ystème d’exploitation avec d’autres conteneurs. Docker permet grâce aux conteneurs d’avoir le même environnement sur toutes les machines où l’application est déployée. Docker est aussi une très bonne solution pour créer des applications micro service.</w:t>
+                              <w:t>ystème d’exploitation avec d’autres conteneurs</w:t>
+                            </w:r>
+                            <w:r>
+                              <w:rPr>
+                                <w:sz w:val="24"/>
+                                <w:szCs w:val="24"/>
+                              </w:rPr>
+                              <w:t>, ce qui est un avantage non négligeable</w:t>
+                            </w:r>
+                            <w:r>
+                              <w:rPr>
+                                <w:sz w:val="24"/>
+                                <w:szCs w:val="24"/>
+                              </w:rPr>
+                              <w:t>. Docker permet grâce aux conteneurs d’avoir le même environnement sur toutes les machines où l’application est déployée</w:t>
+                            </w:r>
+                            <w:r>
+                              <w:rPr>
+                                <w:sz w:val="24"/>
+                                <w:szCs w:val="24"/>
+                              </w:rPr>
+                              <w:t xml:space="preserve"> et développée</w:t>
+                            </w:r>
+                            <w:r>
+                              <w:rPr>
+                                <w:sz w:val="24"/>
+                                <w:szCs w:val="24"/>
+                              </w:rPr>
+                              <w:t>. Docker est aussi une très bonne solution pour créer des applications micro service</w:t>
+                            </w:r>
+                            <w:r>
+                              <w:rPr>
+                                <w:sz w:val="24"/>
+                                <w:szCs w:val="24"/>
+                              </w:rPr>
+                              <w:t xml:space="preserve"> grâce à l’indépendance des différents conteneurs</w:t>
+                            </w:r>
+                            <w:r>
+                              <w:rPr>
+                                <w:sz w:val="24"/>
+                                <w:szCs w:val="24"/>
+                              </w:rPr>
+                              <w:t>.</w:t>
                             </w:r>
                           </w:p>
                         </w:txbxContent>
@@ -6838,7 +7108,49 @@
                           <w:sz w:val="24"/>
                           <w:szCs w:val="24"/>
                         </w:rPr>
-                        <w:t>ystème d’exploitation avec d’autres conteneurs. Docker permet grâce aux conteneurs d’avoir le même environnement sur toutes les machines où l’application est déployée. Docker est aussi une très bonne solution pour créer des applications micro service.</w:t>
+                        <w:t>ystème d’exploitation avec d’autres conteneurs</w:t>
+                      </w:r>
+                      <w:r>
+                        <w:rPr>
+                          <w:sz w:val="24"/>
+                          <w:szCs w:val="24"/>
+                        </w:rPr>
+                        <w:t>, ce qui est un avantage non négligeable</w:t>
+                      </w:r>
+                      <w:r>
+                        <w:rPr>
+                          <w:sz w:val="24"/>
+                          <w:szCs w:val="24"/>
+                        </w:rPr>
+                        <w:t>. Docker permet grâce aux conteneurs d’avoir le même environnement sur toutes les machines où l’application est déployée</w:t>
+                      </w:r>
+                      <w:r>
+                        <w:rPr>
+                          <w:sz w:val="24"/>
+                          <w:szCs w:val="24"/>
+                        </w:rPr>
+                        <w:t xml:space="preserve"> et développée</w:t>
+                      </w:r>
+                      <w:r>
+                        <w:rPr>
+                          <w:sz w:val="24"/>
+                          <w:szCs w:val="24"/>
+                        </w:rPr>
+                        <w:t>. Docker est aussi une très bonne solution pour créer des applications micro service</w:t>
+                      </w:r>
+                      <w:r>
+                        <w:rPr>
+                          <w:sz w:val="24"/>
+                          <w:szCs w:val="24"/>
+                        </w:rPr>
+                        <w:t xml:space="preserve"> grâce à l’indépendance des différents conteneurs</w:t>
+                      </w:r>
+                      <w:r>
+                        <w:rPr>
+                          <w:sz w:val="24"/>
+                          <w:szCs w:val="24"/>
+                        </w:rPr>
+                        <w:t>.</w:t>
                       </w:r>
                     </w:p>
                   </w:txbxContent>
@@ -9159,7 +9471,35 @@
           <w:sz w:val="24"/>
           <w:szCs w:val="24"/>
         </w:rPr>
-        <w:t xml:space="preserve"> ces 2 termes sont : « Demander au réseau une étude de faisabilité » et « Déposer un projet ». J’ai également changé le terme d’autres boutons pour correspondre avec ceux changés précédemment.</w:t>
+        <w:t xml:space="preserve"> ces 2 termes sont : « Demander au réseau une étude de faisabilité » et « Déposer un projet ». J’ai également changé le</w:t>
+      </w:r>
+      <w:r>
+        <w:rPr>
+          <w:sz w:val="24"/>
+          <w:szCs w:val="24"/>
+        </w:rPr>
+        <w:t>s</w:t>
+      </w:r>
+      <w:r>
+        <w:rPr>
+          <w:sz w:val="24"/>
+          <w:szCs w:val="24"/>
+        </w:rPr>
+        <w:t xml:space="preserve"> terme</w:t>
+      </w:r>
+      <w:r>
+        <w:rPr>
+          <w:sz w:val="24"/>
+          <w:szCs w:val="24"/>
+        </w:rPr>
+        <w:t>s</w:t>
+      </w:r>
+      <w:r>
+        <w:rPr>
+          <w:sz w:val="24"/>
+          <w:szCs w:val="24"/>
+        </w:rPr>
+        <w:t xml:space="preserve"> d’autres boutons pour correspondre avec ceux changés précédemment.</w:t>
       </w:r>
     </w:p>
     <w:p>
@@ -9478,6 +9818,29 @@
         </w:rPr>
         <w:t xml:space="preserve"> </w:t>
       </w:r>
+      <w:r>
+        <w:rPr>
+          <w:sz w:val="24"/>
+          <w:szCs w:val="24"/>
+        </w:rPr>
+        <w:t xml:space="preserve">Lors de la création d’un projet ou de la demande de faisabilité d’un projet les éléments obligatoires sont indiqués avec une </w:t>
+      </w:r>
+      <w:proofErr w:type="spellStart"/>
+      <w:r>
+        <w:rPr>
+          <w:sz w:val="24"/>
+          <w:szCs w:val="24"/>
+        </w:rPr>
+        <w:t>astérix</w:t>
+      </w:r>
+      <w:proofErr w:type="spellEnd"/>
+      <w:r>
+        <w:rPr>
+          <w:sz w:val="24"/>
+          <w:szCs w:val="24"/>
+        </w:rPr>
+        <w:t>, on peut également sauvegarder la demande de projet en tant que brouillon si pour une raison ou une autre la demande de projet ne peut pas être finalisée sur le moment.</w:t>
+      </w:r>
     </w:p>
     <w:p>
       <w:pPr>
@@ -9491,7 +9854,28 @@
           <w:sz w:val="24"/>
           <w:szCs w:val="24"/>
         </w:rPr>
-        <w:t xml:space="preserve">Ce qui implique que parfois des projets se ressemblent en </w:t>
+        <w:t>Tous ces éléments</w:t>
+      </w:r>
+      <w:r>
+        <w:rPr>
+          <w:sz w:val="24"/>
+          <w:szCs w:val="24"/>
+        </w:rPr>
+        <w:t xml:space="preserve"> implique</w:t>
+      </w:r>
+      <w:r>
+        <w:rPr>
+          <w:sz w:val="24"/>
+          <w:szCs w:val="24"/>
+        </w:rPr>
+        <w:t>nt</w:t>
+      </w:r>
+      <w:r>
+        <w:rPr>
+          <w:sz w:val="24"/>
+          <w:szCs w:val="24"/>
+        </w:rPr>
+        <w:t xml:space="preserve"> que parfois des projets se ressemblent en </w:t>
       </w:r>
       <w:r>
         <w:rPr>
@@ -9519,7 +9903,21 @@
           <w:sz w:val="24"/>
           <w:szCs w:val="24"/>
         </w:rPr>
-        <w:t xml:space="preserve"> les personnes et partenaires affectés au projet</w:t>
+        <w:t xml:space="preserve"> les </w:t>
+      </w:r>
+      <w:r>
+        <w:rPr>
+          <w:sz w:val="24"/>
+          <w:szCs w:val="24"/>
+        </w:rPr>
+        <w:t>membres</w:t>
+      </w:r>
+      <w:r>
+        <w:rPr>
+          <w:sz w:val="24"/>
+          <w:szCs w:val="24"/>
+        </w:rPr>
+        <w:t xml:space="preserve"> et partenaires affectés au projet</w:t>
       </w:r>
       <w:r>
         <w:rPr>
@@ -9668,6 +10066,7 @@
           <w:sz w:val="24"/>
           <w:szCs w:val="24"/>
         </w:rPr>
+        <w:lastRenderedPageBreak/>
         <w:t>L’utilisateur a le choix de repositionner les mêmes membre</w:t>
       </w:r>
       <w:r>
@@ -9717,15 +10116,7 @@
           <w:sz w:val="24"/>
           <w:szCs w:val="24"/>
         </w:rPr>
-        <w:t xml:space="preserve"> de date de fin pour le projet lors de la duplication, le projet se termine automatiquement au bout d’un an car un projet doit </w:t>
-      </w:r>
-      <w:r>
-        <w:rPr>
-          <w:sz w:val="24"/>
-          <w:szCs w:val="24"/>
-        </w:rPr>
-        <w:lastRenderedPageBreak/>
-        <w:t>obligatoirement avoir une date de fin.</w:t>
+        <w:t xml:space="preserve"> de date de fin pour le projet lors de la duplication, le projet se termine automatiquement au bout d’un an car un projet doit obligatoirement avoir une date de fin.</w:t>
       </w:r>
       <w:r>
         <w:rPr>
@@ -9746,7 +10137,21 @@
           <w:sz w:val="24"/>
           <w:szCs w:val="24"/>
         </w:rPr>
-        <w:t xml:space="preserve"> de cette tâche fût de récupérer toutes les informations du projet que l’on veut dupliquer car certaines informations du projet ne sont pas</w:t>
+        <w:t xml:space="preserve"> de cette tâche fût de récupérer toutes les informations du projet que l’on veut dupliquer car </w:t>
+      </w:r>
+      <w:r>
+        <w:rPr>
+          <w:sz w:val="24"/>
+          <w:szCs w:val="24"/>
+        </w:rPr>
+        <w:t>certaines informations</w:t>
+      </w:r>
+      <w:r>
+        <w:rPr>
+          <w:sz w:val="24"/>
+          <w:szCs w:val="24"/>
+        </w:rPr>
+        <w:t xml:space="preserve"> ne sont pas</w:t>
       </w:r>
       <w:r>
         <w:rPr>
@@ -9825,6 +10230,45 @@
         </w:rPr>
         <w:t xml:space="preserve"> dupliqué n’existe pas déjà en base de donnée. Si c’est le cas j’empêche l’enregistrement du projet dupliqué en base de donnée et je retourne une erreur</w:t>
       </w:r>
+      <w:r>
+        <w:rPr>
+          <w:sz w:val="24"/>
+          <w:szCs w:val="24"/>
+        </w:rPr>
+        <w:t>.</w:t>
+      </w:r>
+      <w:r>
+        <w:rPr>
+          <w:sz w:val="24"/>
+          <w:szCs w:val="24"/>
+        </w:rPr>
+        <w:t xml:space="preserve"> Lors du développement cette tâche j’ai eu différentes erreurs et pour y remédier j’ai utilisé la documentation officielle de Python-</w:t>
+      </w:r>
+      <w:proofErr w:type="spellStart"/>
+      <w:r>
+        <w:rPr>
+          <w:sz w:val="24"/>
+          <w:szCs w:val="24"/>
+        </w:rPr>
+        <w:t>Flask</w:t>
+      </w:r>
+      <w:proofErr w:type="spellEnd"/>
+      <w:r>
+        <w:rPr>
+          <w:sz w:val="24"/>
+          <w:szCs w:val="24"/>
+        </w:rPr>
+        <w:t xml:space="preserve"> ainsi que des forums anglophones de personnes ayant eu des problèmes similaires notamment sur le forum </w:t>
+      </w:r>
+      <w:proofErr w:type="spellStart"/>
+      <w:r>
+        <w:rPr>
+          <w:sz w:val="24"/>
+          <w:szCs w:val="24"/>
+        </w:rPr>
+        <w:t>StackOverflow</w:t>
+      </w:r>
+      <w:proofErr w:type="spellEnd"/>
       <w:r>
         <w:rPr>
           <w:sz w:val="24"/>
@@ -9900,7 +10344,21 @@
           <w:sz w:val="24"/>
           <w:szCs w:val="24"/>
         </w:rPr>
-        <w:t xml:space="preserve"> afin de valider l’intégrité des fonctionnalités du projet à la demande de l’équipe de développement. Pour simplifier le travail des développeurs</w:t>
+        <w:t xml:space="preserve"> afin de valider l’intégrité des fonctionnalités du projet à la demande de</w:t>
+      </w:r>
+      <w:r>
+        <w:rPr>
+          <w:sz w:val="24"/>
+          <w:szCs w:val="24"/>
+        </w:rPr>
+        <w:t xml:space="preserve"> l’équipe de développement. Afin de</w:t>
+      </w:r>
+      <w:r>
+        <w:rPr>
+          <w:sz w:val="24"/>
+          <w:szCs w:val="24"/>
+        </w:rPr>
+        <w:t xml:space="preserve"> simplifier le travail des développeurs</w:t>
       </w:r>
       <w:r>
         <w:rPr>
@@ -9944,6 +10402,13 @@
           <w:sz w:val="24"/>
           <w:szCs w:val="24"/>
         </w:rPr>
+        <w:t>,</w:t>
+      </w:r>
+      <w:r>
+        <w:rPr>
+          <w:sz w:val="24"/>
+          <w:szCs w:val="24"/>
+        </w:rPr>
         <w:t xml:space="preserve"> un </w:t>
       </w:r>
       <w:proofErr w:type="spellStart"/>
@@ -9960,7 +10425,28 @@
           <w:sz w:val="24"/>
           <w:szCs w:val="24"/>
         </w:rPr>
-        <w:t xml:space="preserve"> qui permet d’écrire et d’exécuter des tests. </w:t>
+        <w:t xml:space="preserve"> Python</w:t>
+      </w:r>
+      <w:r>
+        <w:rPr>
+          <w:sz w:val="24"/>
+          <w:szCs w:val="24"/>
+        </w:rPr>
+        <w:t xml:space="preserve"> qui permet d’écrire et d’exécuter des tests</w:t>
+      </w:r>
+      <w:r>
+        <w:rPr>
+          <w:sz w:val="24"/>
+          <w:szCs w:val="24"/>
+        </w:rPr>
+        <w:t xml:space="preserve"> unitaires</w:t>
+      </w:r>
+      <w:r>
+        <w:rPr>
+          <w:sz w:val="24"/>
+          <w:szCs w:val="24"/>
+        </w:rPr>
+        <w:t xml:space="preserve">. </w:t>
       </w:r>
     </w:p>
     <w:p>
@@ -9989,7 +10475,42 @@
           <w:sz w:val="24"/>
           <w:szCs w:val="24"/>
         </w:rPr>
-        <w:t xml:space="preserve"> à étudier les tests déjà faits mais aussi la documentation de </w:t>
+        <w:t xml:space="preserve"> à étudier les tests déjà faits</w:t>
+      </w:r>
+      <w:r>
+        <w:rPr>
+          <w:sz w:val="24"/>
+          <w:szCs w:val="24"/>
+        </w:rPr>
+        <w:t xml:space="preserve"> pour les comprendre</w:t>
+      </w:r>
+      <w:r>
+        <w:rPr>
+          <w:sz w:val="24"/>
+          <w:szCs w:val="24"/>
+        </w:rPr>
+        <w:t xml:space="preserve"> et j’ai également étudié</w:t>
+      </w:r>
+      <w:r>
+        <w:rPr>
+          <w:sz w:val="24"/>
+          <w:szCs w:val="24"/>
+        </w:rPr>
+        <w:t xml:space="preserve"> la documentation</w:t>
+      </w:r>
+      <w:r>
+        <w:rPr>
+          <w:sz w:val="24"/>
+          <w:szCs w:val="24"/>
+        </w:rPr>
+        <w:t xml:space="preserve"> officielle</w:t>
+      </w:r>
+      <w:r>
+        <w:rPr>
+          <w:sz w:val="24"/>
+          <w:szCs w:val="24"/>
+        </w:rPr>
+        <w:t xml:space="preserve"> de </w:t>
       </w:r>
       <w:proofErr w:type="spellStart"/>
       <w:r>
@@ -11020,7 +11541,21 @@
           <w:sz w:val="24"/>
           <w:szCs w:val="24"/>
         </w:rPr>
-        <w:t> » qui possède les informations de connections d’un utilisateur. Puis on appelle plusieurs routes d’accès de différentes pages ici la route pour la création d’un projet ainsi que les pages qui comportent la liste des projets soit des projets déjà créés (</w:t>
+        <w:t> » qui possède</w:t>
+      </w:r>
+      <w:r>
+        <w:rPr>
+          <w:sz w:val="24"/>
+          <w:szCs w:val="24"/>
+        </w:rPr>
+        <w:t xml:space="preserve"> les informations de connexion</w:t>
+      </w:r>
+      <w:r>
+        <w:rPr>
+          <w:sz w:val="24"/>
+          <w:szCs w:val="24"/>
+        </w:rPr>
+        <w:t xml:space="preserve"> d’un utilisateur. Puis on appelle plusieurs routes d’accès de différentes pages ici la route pour la création d’un projet ainsi que les pages qui comportent la liste des projets soit des projets déjà créés (</w:t>
       </w:r>
       <w:r>
         <w:rPr>
@@ -11475,7 +12010,21 @@
           <w:sz w:val="24"/>
           <w:szCs w:val="24"/>
         </w:rPr>
-        <w:t xml:space="preserve"> afin d’automatiser ces tests unitaires pour qu’à chaque mise en développement et chaque mise en production les tests s’exécutent automatiquement. Ce qui empêche les problèmes qui pourraient survenir en cas d’oubli d’exécution des tests par les développeurs.</w:t>
+        <w:t xml:space="preserve"> afin d’automatiser ces tests unitaires pour qu’à chaque mise en développement et chaque mise en production les tests s’exécutent automatiquement. Ce qui empêche les </w:t>
+      </w:r>
+      <w:r>
+        <w:rPr>
+          <w:sz w:val="24"/>
+          <w:szCs w:val="24"/>
+        </w:rPr>
+        <w:t>régressions</w:t>
+      </w:r>
+      <w:r>
+        <w:rPr>
+          <w:sz w:val="24"/>
+          <w:szCs w:val="24"/>
+        </w:rPr>
+        <w:t xml:space="preserve"> qui pourraient survenir en cas d’oubli d’exécution des tests par les développeurs.</w:t>
       </w:r>
       <w:r>
         <w:br w:type="page"/>
@@ -11507,14 +12056,6 @@
           <w:szCs w:val="24"/>
         </w:rPr>
       </w:pPr>
-    </w:p>
-    <w:p>
-      <w:pPr>
-        <w:rPr>
-          <w:sz w:val="24"/>
-          <w:szCs w:val="24"/>
-        </w:rPr>
-      </w:pPr>
       <w:r>
         <w:rPr>
           <w:sz w:val="24"/>
@@ -11527,7 +12068,21 @@
           <w:sz w:val="24"/>
           <w:szCs w:val="24"/>
         </w:rPr>
-        <w:t xml:space="preserve"> Jusqu’à maintenant seuls deux personnes avaient accès aux logs de l’application</w:t>
+        <w:t xml:space="preserve"> Jusqu’à maintenant seuls deux personnes</w:t>
+      </w:r>
+      <w:r>
+        <w:rPr>
+          <w:sz w:val="24"/>
+          <w:szCs w:val="24"/>
+        </w:rPr>
+        <w:t xml:space="preserve"> de l’équipe de développement</w:t>
+      </w:r>
+      <w:r>
+        <w:rPr>
+          <w:sz w:val="24"/>
+          <w:szCs w:val="24"/>
+        </w:rPr>
+        <w:t xml:space="preserve"> avaient accès aux logs de l’application</w:t>
       </w:r>
       <w:r>
         <w:rPr>
@@ -11576,7 +12131,21 @@
           <w:sz w:val="24"/>
           <w:szCs w:val="24"/>
         </w:rPr>
-        <w:t xml:space="preserve"> mais aussi pour que l’équipe entière puisse avoir accès à des logs</w:t>
+        <w:t xml:space="preserve"> mais aussi pour que l’équipe entière puisse avoir accès à </w:t>
+      </w:r>
+      <w:r>
+        <w:rPr>
+          <w:sz w:val="24"/>
+          <w:szCs w:val="24"/>
+        </w:rPr>
+        <w:t>ces</w:t>
+      </w:r>
+      <w:r>
+        <w:rPr>
+          <w:sz w:val="24"/>
+          <w:szCs w:val="24"/>
+        </w:rPr>
+        <w:t xml:space="preserve"> logs</w:t>
       </w:r>
       <w:r>
         <w:rPr>
@@ -11659,7 +12228,21 @@
           <w:sz w:val="24"/>
           <w:szCs w:val="24"/>
         </w:rPr>
-        <w:t xml:space="preserve"> de pouvoir automatiquement envoyer un mail à un adresse mail de notre choix quand un log d´erreur est renvoyé par l´application après quelques configurations, ce qui permet une plus grande réactivité en cas d’erreur dans celle-ci car l´utilisateur n´a pas besoin de contacter l´équipe de développement, l´application le fait elle-même. Grâce </w:t>
+        <w:t xml:space="preserve"> de pouvoir automatiquement envoyer un mail à un adresse mail de notre choix quand un log d´erreur est renvoyé par l´application après quelques configurations, ce qui permet une plus grande réactivité en cas d’erreur dans celle-ci car l´utilisateur n´a pas besoin de contacter l´équipe de développement</w:t>
+      </w:r>
+      <w:r>
+        <w:rPr>
+          <w:sz w:val="24"/>
+          <w:szCs w:val="24"/>
+        </w:rPr>
+        <w:t xml:space="preserve"> en cas de problème bloquant</w:t>
+      </w:r>
+      <w:r>
+        <w:rPr>
+          <w:sz w:val="24"/>
+          <w:szCs w:val="24"/>
+        </w:rPr>
+        <w:t xml:space="preserve">, l´application le fait elle-même. Grâce </w:t>
       </w:r>
       <w:r>
         <w:rPr>
@@ -11681,7 +12264,14 @@
           <w:sz w:val="24"/>
           <w:szCs w:val="24"/>
         </w:rPr>
-        <w:t>grafana-loki</w:t>
+        <w:t>Grafana-L</w:t>
+      </w:r>
+      <w:r>
+        <w:rPr>
+          <w:sz w:val="24"/>
+          <w:szCs w:val="24"/>
+        </w:rPr>
+        <w:t>oki</w:t>
       </w:r>
       <w:proofErr w:type="spellEnd"/>
       <w:r>
@@ -11935,6 +12525,13 @@
           <w:sz w:val="24"/>
           <w:szCs w:val="24"/>
         </w:rPr>
+        <w:t xml:space="preserve"> ou en cours</w:t>
+      </w:r>
+      <w:r>
+        <w:rPr>
+          <w:sz w:val="24"/>
+          <w:szCs w:val="24"/>
+        </w:rPr>
         <w:t>.</w:t>
       </w:r>
       <w:r>
@@ -11963,7 +12560,14 @@
           <w:sz w:val="24"/>
           <w:szCs w:val="24"/>
         </w:rPr>
-        <w:t xml:space="preserve"> Pour l’envoi de mail j’ai utilisé </w:t>
+        <w:t xml:space="preserve"> Pour l’envoi de mail j’ai utili</w:t>
+      </w:r>
+      <w:r>
+        <w:rPr>
+          <w:sz w:val="24"/>
+          <w:szCs w:val="24"/>
+        </w:rPr>
+        <w:t xml:space="preserve">sé </w:t>
       </w:r>
       <w:proofErr w:type="spellStart"/>
       <w:r>
@@ -11979,7 +12583,14 @@
           <w:sz w:val="24"/>
           <w:szCs w:val="24"/>
         </w:rPr>
-        <w:t xml:space="preserve">-Mail qui est un package de </w:t>
+        <w:t>-Mail qui est un paquet</w:t>
+      </w:r>
+      <w:r>
+        <w:rPr>
+          <w:sz w:val="24"/>
+          <w:szCs w:val="24"/>
+        </w:rPr>
+        <w:t xml:space="preserve"> de </w:t>
       </w:r>
       <w:proofErr w:type="spellStart"/>
       <w:r>
@@ -12002,6 +12613,13 @@
           <w:sz w:val="24"/>
           <w:szCs w:val="24"/>
         </w:rPr>
+        <w:t>,</w:t>
+      </w:r>
+      <w:r>
+        <w:rPr>
+          <w:sz w:val="24"/>
+          <w:szCs w:val="24"/>
+        </w:rPr>
         <w:t xml:space="preserve"> j’ai donc étudié la documentation officielle de </w:t>
       </w:r>
       <w:proofErr w:type="spellStart"/>
@@ -12018,7 +12636,28 @@
           <w:sz w:val="24"/>
           <w:szCs w:val="24"/>
         </w:rPr>
-        <w:t>-Mail afin de pouvoir par la suite faire ma fonction</w:t>
+        <w:t xml:space="preserve">-Mail afin </w:t>
+      </w:r>
+      <w:r>
+        <w:rPr>
+          <w:sz w:val="24"/>
+          <w:szCs w:val="24"/>
+        </w:rPr>
+        <w:t>de pouvoir par la suite faire la</w:t>
+      </w:r>
+      <w:r>
+        <w:rPr>
+          <w:sz w:val="24"/>
+          <w:szCs w:val="24"/>
+        </w:rPr>
+        <w:t xml:space="preserve"> fonction</w:t>
+      </w:r>
+      <w:r>
+        <w:rPr>
+          <w:sz w:val="24"/>
+          <w:szCs w:val="24"/>
+        </w:rPr>
+        <w:t xml:space="preserve"> d’envoi de mail</w:t>
       </w:r>
       <w:r>
         <w:rPr>
@@ -12061,14 +12700,28 @@
           <w:sz w:val="24"/>
           <w:szCs w:val="24"/>
         </w:rPr>
-        <w:t xml:space="preserve"> qui sera envoyé aux demandeurs et</w:t>
-      </w:r>
-      <w:r>
-        <w:rPr>
-          <w:sz w:val="24"/>
-          <w:szCs w:val="24"/>
-        </w:rPr>
-        <w:t xml:space="preserve"> aux</w:t>
+        <w:t xml:space="preserve"> q</w:t>
+      </w:r>
+      <w:r>
+        <w:rPr>
+          <w:sz w:val="24"/>
+          <w:szCs w:val="24"/>
+        </w:rPr>
+        <w:t xml:space="preserve">ui </w:t>
+      </w:r>
+      <w:r>
+        <w:rPr>
+          <w:sz w:val="24"/>
+          <w:szCs w:val="24"/>
+        </w:rPr>
+        <w:t>sera envoyé au demandeur</w:t>
+      </w:r>
+      <w:r>
+        <w:rPr>
+          <w:sz w:val="24"/>
+          <w:szCs w:val="24"/>
+        </w:rPr>
+        <w:t xml:space="preserve"> ainsi qu’aux</w:t>
       </w:r>
       <w:r>
         <w:rPr>
@@ -12091,7 +12744,21 @@
           <w:sz w:val="24"/>
           <w:szCs w:val="24"/>
         </w:rPr>
-        <w:t xml:space="preserve"> leaders du projet.</w:t>
+        <w:t xml:space="preserve"> leaders</w:t>
+      </w:r>
+      <w:r>
+        <w:rPr>
+          <w:sz w:val="24"/>
+          <w:szCs w:val="24"/>
+        </w:rPr>
+        <w:t xml:space="preserve"> affectés a</w:t>
+      </w:r>
+      <w:r>
+        <w:rPr>
+          <w:sz w:val="24"/>
+          <w:szCs w:val="24"/>
+        </w:rPr>
+        <w:t>u projet.</w:t>
       </w:r>
     </w:p>
     <w:p>
@@ -12406,7 +13073,37 @@
           <w:sz w:val="24"/>
           <w:szCs w:val="24"/>
         </w:rPr>
-        <w:t>-to » de la fonction. De cette manière quand un mail de relance aura été envoyé, les destinataires pourront répondre à l’expéditeur même s’ils ne connaissaient pas l’e-mail de celui-ci.</w:t>
+        <w:t>-to » de la fonction</w:t>
+      </w:r>
+      <w:r>
+        <w:rPr>
+          <w:sz w:val="24"/>
+          <w:szCs w:val="24"/>
+        </w:rPr>
+        <w:t xml:space="preserve"> car le mail est envoyé depuis une adresse mail « no-</w:t>
+      </w:r>
+      <w:proofErr w:type="spellStart"/>
+      <w:r>
+        <w:rPr>
+          <w:sz w:val="24"/>
+          <w:szCs w:val="24"/>
+        </w:rPr>
+        <w:t>reply</w:t>
+      </w:r>
+      <w:proofErr w:type="spellEnd"/>
+      <w:r>
+        <w:rPr>
+          <w:sz w:val="24"/>
+          <w:szCs w:val="24"/>
+        </w:rPr>
+        <w:t> »</w:t>
+      </w:r>
+      <w:r>
+        <w:rPr>
+          <w:sz w:val="24"/>
+          <w:szCs w:val="24"/>
+        </w:rPr>
+        <w:t>. De cette manière quand un mail de relance aura été envoyé, les destinataires pourront répondre à l’expéditeur même s’ils ne connaissaient pas l’e-mail de celui-ci.</w:t>
       </w:r>
     </w:p>
     <w:p>
@@ -12442,37 +13139,45 @@
     <w:p>
       <w:pPr>
         <w:rPr>
-          <w:b/>
-          <w:sz w:val="24"/>
-          <w:szCs w:val="24"/>
-          <w:u w:val="single"/>
+          <w:sz w:val="24"/>
+          <w:szCs w:val="24"/>
         </w:rPr>
       </w:pPr>
-      <w:r>
-        <w:rPr>
-          <w:b/>
-          <w:sz w:val="24"/>
-          <w:szCs w:val="24"/>
-          <w:u w:val="single"/>
-        </w:rPr>
-        <w:t>Confirmation de l’envoi du mail pour la relance de projet :</w:t>
-      </w:r>
     </w:p>
     <w:p>
       <w:pPr>
         <w:rPr>
-          <w:sz w:val="24"/>
-          <w:szCs w:val="24"/>
+          <w:b/>
+          <w:sz w:val="24"/>
+          <w:szCs w:val="24"/>
+          <w:u w:val="single"/>
         </w:rPr>
       </w:pPr>
       <w:r>
         <w:rPr>
+          <w:b/>
+          <w:sz w:val="24"/>
+          <w:szCs w:val="24"/>
+          <w:u w:val="single"/>
+        </w:rPr>
+        <w:lastRenderedPageBreak/>
+        <w:t>Confirmation de l’envoi du mail pour la relance de projet :</w:t>
+      </w:r>
+    </w:p>
+    <w:p>
+      <w:pPr>
+        <w:rPr>
+          <w:sz w:val="24"/>
+          <w:szCs w:val="24"/>
+        </w:rPr>
+      </w:pPr>
+      <w:r>
+        <w:rPr>
           <w:noProof/>
           <w:sz w:val="24"/>
           <w:szCs w:val="24"/>
           <w:lang w:eastAsia="fr-FR"/>
         </w:rPr>
-        <w:lastRenderedPageBreak/>
         <w:drawing>
           <wp:inline distT="0" distB="0" distL="0" distR="0" wp14:anchorId="6A8FBD9F" wp14:editId="0E24F6C1">
             <wp:extent cx="5760720" cy="3011170"/>
@@ -12608,9 +13313,9 @@
           <w:lang w:eastAsia="fr-FR"/>
         </w:rPr>
         <w:drawing>
-          <wp:inline distT="0" distB="0" distL="0" distR="0" wp14:anchorId="69F3967E" wp14:editId="3E4D69EF">
-            <wp:extent cx="5760720" cy="5035550"/>
-            <wp:effectExtent l="0" t="0" r="0" b="0"/>
+          <wp:inline distT="0" distB="0" distL="0" distR="0" wp14:anchorId="69F3967E" wp14:editId="14E5CE41">
+            <wp:extent cx="5353050" cy="4679198"/>
+            <wp:effectExtent l="0" t="0" r="0" b="7620"/>
             <wp:docPr id="37" name="Image 37"/>
             <wp:cNvGraphicFramePr>
               <a:graphicFrameLocks xmlns:a="http://schemas.openxmlformats.org/drawingml/2006/main" noChangeAspect="1"/>
@@ -12637,7 +13342,7 @@
                   <pic:spPr>
                     <a:xfrm>
                       <a:off x="0" y="0"/>
-                      <a:ext cx="5760720" cy="5035550"/>
+                      <a:ext cx="5366539" cy="4690989"/>
                     </a:xfrm>
                     <a:prstGeom prst="rect">
                       <a:avLst/>
@@ -12670,7 +13375,14 @@
           <w:sz w:val="24"/>
           <w:szCs w:val="24"/>
         </w:rPr>
-        <w:t xml:space="preserve">On voit bien ici le nom et prénom de la personne qui reçoit le mail mais aussi le numéro du projet concerné comme un utilisateur peut être positionné sur plusieurs projets, il faut pouvoir savoir </w:t>
+        <w:t>Ici on voit bien</w:t>
+      </w:r>
+      <w:r>
+        <w:rPr>
+          <w:sz w:val="24"/>
+          <w:szCs w:val="24"/>
+        </w:rPr>
+        <w:t xml:space="preserve"> le nom et prénom de la personne qui reçoit le mail mais aussi le numéro du projet concerné comme un utilisateur peut être positionné sur plusieurs projets, il faut pouvoir savoir </w:t>
       </w:r>
       <w:r>
         <w:rPr>
@@ -12678,6 +13390,45 @@
           <w:szCs w:val="24"/>
         </w:rPr>
         <w:t>de quel projet on parle. On a également le message précédemment saisi dans la modal et un bouton qui permet de directement aller sur la page côté utilisateur du projet concerné.</w:t>
+      </w:r>
+      <w:r>
+        <w:rPr>
+          <w:sz w:val="24"/>
+          <w:szCs w:val="24"/>
+        </w:rPr>
+        <w:t xml:space="preserve"> Pour faire ressortir ce message du reste du mail j’ai ajouté un fond à celui-ci et j’ai également mis le message en italique. La difficulté de cette tâche était de réussir à ajouter les adresses mail des membres du projet en tant que destinataire. Pour cela je parcours dans une boucle la réponse </w:t>
+      </w:r>
+      <w:proofErr w:type="spellStart"/>
+      <w:r>
+        <w:rPr>
+          <w:sz w:val="24"/>
+          <w:szCs w:val="24"/>
+        </w:rPr>
+        <w:t>json</w:t>
+      </w:r>
+      <w:proofErr w:type="spellEnd"/>
+      <w:r>
+        <w:rPr>
+          <w:sz w:val="24"/>
+          <w:szCs w:val="24"/>
+        </w:rPr>
+        <w:t xml:space="preserve"> des utilisateurs du projet en question et j’ajoute les emails dans un tableau. Puis j’envoie ce tableau à la fonction qui envoi le message et j’indique que ce tableau est le « </w:t>
+      </w:r>
+      <w:proofErr w:type="spellStart"/>
+      <w:r>
+        <w:rPr>
+          <w:sz w:val="24"/>
+          <w:szCs w:val="24"/>
+        </w:rPr>
+        <w:t>recipients</w:t>
+      </w:r>
+      <w:proofErr w:type="spellEnd"/>
+      <w:r>
+        <w:rPr>
+          <w:sz w:val="24"/>
+          <w:szCs w:val="24"/>
+        </w:rPr>
+        <w:t> ». </w:t>
       </w:r>
       <w:r>
         <w:rPr>
@@ -12881,8 +13632,6 @@
         </w:rPr>
         <w:t>. G</w:t>
       </w:r>
-      <w:bookmarkStart w:id="16" w:name="_GoBack"/>
-      <w:bookmarkEnd w:id="16"/>
       <w:r>
         <w:rPr>
           <w:sz w:val="24"/>
@@ -12927,24 +13676,17 @@
         </w:rPr>
         <w:br w:type="page"/>
       </w:r>
-    </w:p>
-    <w:p>
-      <w:pPr>
-        <w:rPr>
-          <w:sz w:val="24"/>
-          <w:szCs w:val="24"/>
-        </w:rPr>
-      </w:pPr>
     </w:p>
     <w:p>
       <w:pPr>
         <w:pStyle w:val="Titre2"/>
       </w:pPr>
-      <w:bookmarkStart w:id="17" w:name="_Toc136521944"/>
-      <w:r>
+      <w:bookmarkStart w:id="16" w:name="_Toc136521944"/>
+      <w:r>
+        <w:lastRenderedPageBreak/>
         <w:t>Responsive de certaines parties de l’application</w:t>
       </w:r>
-      <w:bookmarkEnd w:id="17"/>
+      <w:bookmarkEnd w:id="16"/>
     </w:p>
     <w:p/>
     <w:p>
@@ -13088,6 +13830,607 @@
           <w:szCs w:val="24"/>
         </w:rPr>
       </w:pPr>
+      <w:r>
+        <w:rPr>
+          <w:sz w:val="24"/>
+          <w:szCs w:val="24"/>
+        </w:rPr>
+        <w:t xml:space="preserve">Pour la page de connexion </w:t>
+      </w:r>
+      <w:proofErr w:type="gramStart"/>
+      <w:r>
+        <w:rPr>
+          <w:sz w:val="24"/>
+          <w:szCs w:val="24"/>
+        </w:rPr>
+        <w:t>la version ordinateur</w:t>
+      </w:r>
+      <w:proofErr w:type="gramEnd"/>
+      <w:r>
+        <w:rPr>
+          <w:sz w:val="24"/>
+          <w:szCs w:val="24"/>
+        </w:rPr>
+        <w:t xml:space="preserve"> ne nécessitait pas de modification par rapport aux versions tablette et mobile qui posaient vraiment problème.</w:t>
+      </w:r>
+    </w:p>
+    <w:p>
+      <w:pPr>
+        <w:rPr>
+          <w:b/>
+          <w:sz w:val="24"/>
+          <w:szCs w:val="24"/>
+          <w:u w:val="single"/>
+        </w:rPr>
+      </w:pPr>
+      <w:r>
+        <w:rPr>
+          <w:b/>
+          <w:sz w:val="24"/>
+          <w:szCs w:val="24"/>
+          <w:u w:val="single"/>
+        </w:rPr>
+        <w:t>Page de connexion version tablette (avant responsive) :</w:t>
+      </w:r>
+    </w:p>
+    <w:p>
+      <w:pPr>
+        <w:rPr>
+          <w:noProof/>
+          <w:sz w:val="24"/>
+          <w:szCs w:val="24"/>
+          <w:lang w:eastAsia="fr-FR"/>
+        </w:rPr>
+      </w:pPr>
+      <w:r>
+        <w:rPr>
+          <w:noProof/>
+          <w:sz w:val="24"/>
+          <w:szCs w:val="24"/>
+          <w:lang w:eastAsia="fr-FR"/>
+        </w:rPr>
+        <w:drawing>
+          <wp:anchor distT="0" distB="0" distL="114300" distR="114300" simplePos="0" relativeHeight="251740160" behindDoc="0" locked="0" layoutInCell="1" allowOverlap="1" wp14:anchorId="1351AFFC" wp14:editId="425EF6CD">
+            <wp:simplePos x="0" y="0"/>
+            <wp:positionH relativeFrom="page">
+              <wp:posOffset>4000500</wp:posOffset>
+            </wp:positionH>
+            <wp:positionV relativeFrom="paragraph">
+              <wp:posOffset>297815</wp:posOffset>
+            </wp:positionV>
+            <wp:extent cx="3476625" cy="3243580"/>
+            <wp:effectExtent l="0" t="0" r="9525" b="0"/>
+            <wp:wrapSquare wrapText="bothSides"/>
+            <wp:docPr id="214777251" name="Image 214777251"/>
+            <wp:cNvGraphicFramePr>
+              <a:graphicFrameLocks xmlns:a="http://schemas.openxmlformats.org/drawingml/2006/main" noChangeAspect="1"/>
+            </wp:cNvGraphicFramePr>
+            <a:graphic xmlns:a="http://schemas.openxmlformats.org/drawingml/2006/main">
+              <a:graphicData uri="http://schemas.openxmlformats.org/drawingml/2006/picture">
+                <pic:pic xmlns:pic="http://schemas.openxmlformats.org/drawingml/2006/picture">
+                  <pic:nvPicPr>
+                    <pic:cNvPr id="214777251" name="Capture d’écran du 2023-05-04 16-02-44.png"/>
+                    <pic:cNvPicPr/>
+                  </pic:nvPicPr>
+                  <pic:blipFill rotWithShape="1">
+                    <a:blip r:embed="rId36" cstate="print">
+                      <a:extLst>
+                        <a:ext uri="{28A0092B-C50C-407E-A947-70E740481C1C}">
+                          <a14:useLocalDpi xmlns:a14="http://schemas.microsoft.com/office/drawing/2010/main" val="0"/>
+                        </a:ext>
+                      </a:extLst>
+                    </a:blip>
+                    <a:srcRect l="1322" r="1621"/>
+                    <a:stretch/>
+                  </pic:blipFill>
+                  <pic:spPr bwMode="auto">
+                    <a:xfrm>
+                      <a:off x="0" y="0"/>
+                      <a:ext cx="3476625" cy="3243580"/>
+                    </a:xfrm>
+                    <a:prstGeom prst="rect">
+                      <a:avLst/>
+                    </a:prstGeom>
+                    <a:ln>
+                      <a:noFill/>
+                    </a:ln>
+                    <a:extLst>
+                      <a:ext uri="{53640926-AAD7-44D8-BBD7-CCE9431645EC}">
+                        <a14:shadowObscured xmlns:a14="http://schemas.microsoft.com/office/drawing/2010/main"/>
+                      </a:ext>
+                    </a:extLst>
+                  </pic:spPr>
+                </pic:pic>
+              </a:graphicData>
+            </a:graphic>
+            <wp14:sizeRelH relativeFrom="margin">
+              <wp14:pctWidth>0</wp14:pctWidth>
+            </wp14:sizeRelH>
+            <wp14:sizeRelV relativeFrom="margin">
+              <wp14:pctHeight>0</wp14:pctHeight>
+            </wp14:sizeRelV>
+          </wp:anchor>
+        </w:drawing>
+      </w:r>
+      <w:r>
+        <w:rPr>
+          <w:noProof/>
+          <w:sz w:val="24"/>
+          <w:szCs w:val="24"/>
+          <w:lang w:eastAsia="fr-FR"/>
+        </w:rPr>
+        <w:drawing>
+          <wp:anchor distT="0" distB="0" distL="114300" distR="114300" simplePos="0" relativeHeight="251741184" behindDoc="0" locked="0" layoutInCell="1" allowOverlap="1" wp14:anchorId="49B3004B" wp14:editId="6BC1634F">
+            <wp:simplePos x="0" y="0"/>
+            <wp:positionH relativeFrom="margin">
+              <wp:posOffset>-552450</wp:posOffset>
+            </wp:positionH>
+            <wp:positionV relativeFrom="paragraph">
+              <wp:posOffset>315595</wp:posOffset>
+            </wp:positionV>
+            <wp:extent cx="3629025" cy="3225800"/>
+            <wp:effectExtent l="0" t="0" r="9525" b="0"/>
+            <wp:wrapSquare wrapText="bothSides"/>
+            <wp:docPr id="214777250" name="Image 214777250"/>
+            <wp:cNvGraphicFramePr>
+              <a:graphicFrameLocks xmlns:a="http://schemas.openxmlformats.org/drawingml/2006/main" noChangeAspect="1"/>
+            </wp:cNvGraphicFramePr>
+            <a:graphic xmlns:a="http://schemas.openxmlformats.org/drawingml/2006/main">
+              <a:graphicData uri="http://schemas.openxmlformats.org/drawingml/2006/picture">
+                <pic:pic xmlns:pic="http://schemas.openxmlformats.org/drawingml/2006/picture">
+                  <pic:nvPicPr>
+                    <pic:cNvPr id="214777250" name="Capture d’écran du 2023-05-04 16-02-30.png"/>
+                    <pic:cNvPicPr/>
+                  </pic:nvPicPr>
+                  <pic:blipFill rotWithShape="1">
+                    <a:blip r:embed="rId37" cstate="print">
+                      <a:extLst>
+                        <a:ext uri="{28A0092B-C50C-407E-A947-70E740481C1C}">
+                          <a14:useLocalDpi xmlns:a14="http://schemas.microsoft.com/office/drawing/2010/main" val="0"/>
+                        </a:ext>
+                      </a:extLst>
+                    </a:blip>
+                    <a:srcRect l="1488" t="1137" r="1455"/>
+                    <a:stretch/>
+                  </pic:blipFill>
+                  <pic:spPr bwMode="auto">
+                    <a:xfrm>
+                      <a:off x="0" y="0"/>
+                      <a:ext cx="3629025" cy="3225800"/>
+                    </a:xfrm>
+                    <a:prstGeom prst="rect">
+                      <a:avLst/>
+                    </a:prstGeom>
+                    <a:ln>
+                      <a:noFill/>
+                    </a:ln>
+                    <a:extLst>
+                      <a:ext uri="{53640926-AAD7-44D8-BBD7-CCE9431645EC}">
+                        <a14:shadowObscured xmlns:a14="http://schemas.microsoft.com/office/drawing/2010/main"/>
+                      </a:ext>
+                    </a:extLst>
+                  </pic:spPr>
+                </pic:pic>
+              </a:graphicData>
+            </a:graphic>
+            <wp14:sizeRelH relativeFrom="margin">
+              <wp14:pctWidth>0</wp14:pctWidth>
+            </wp14:sizeRelH>
+            <wp14:sizeRelV relativeFrom="margin">
+              <wp14:pctHeight>0</wp14:pctHeight>
+            </wp14:sizeRelV>
+          </wp:anchor>
+        </w:drawing>
+      </w:r>
+    </w:p>
+    <w:p>
+      <w:pPr>
+        <w:rPr>
+          <w:noProof/>
+          <w:sz w:val="24"/>
+          <w:szCs w:val="24"/>
+          <w:lang w:eastAsia="fr-FR"/>
+        </w:rPr>
+      </w:pPr>
+      <w:r>
+        <w:rPr>
+          <w:noProof/>
+          <w:sz w:val="24"/>
+          <w:szCs w:val="24"/>
+          <w:lang w:eastAsia="fr-FR"/>
+        </w:rPr>
+        <w:br w:type="textWrapping" w:clear="all"/>
+      </w:r>
+    </w:p>
+    <w:p>
+      <w:pPr>
+        <w:rPr>
+          <w:noProof/>
+          <w:sz w:val="24"/>
+          <w:szCs w:val="24"/>
+          <w:lang w:eastAsia="fr-FR"/>
+        </w:rPr>
+      </w:pPr>
+      <w:r>
+        <w:rPr>
+          <w:sz w:val="24"/>
+          <w:szCs w:val="24"/>
+        </w:rPr>
+        <w:lastRenderedPageBreak/>
+        <w:t>Ici on voit que les boutons sont mal placés et que le texte dépasse de certains d’entre eux. Et que la partie connexion en elle-même est petite par rapport à l’espace qu’elle pourrait occuper. Ce qui peut engranger des difficultés lors de la saisie des identifiants pour se connecter sur ce type de résolution.</w:t>
+      </w:r>
+    </w:p>
+    <w:p>
+      <w:pPr>
+        <w:rPr>
+          <w:b/>
+          <w:sz w:val="24"/>
+          <w:szCs w:val="24"/>
+          <w:u w:val="single"/>
+        </w:rPr>
+      </w:pPr>
+      <w:r>
+        <w:rPr>
+          <w:b/>
+          <w:sz w:val="24"/>
+          <w:szCs w:val="24"/>
+          <w:u w:val="single"/>
+        </w:rPr>
+        <w:t xml:space="preserve">Page de connexion </w:t>
+      </w:r>
+      <w:r>
+        <w:rPr>
+          <w:b/>
+          <w:sz w:val="24"/>
+          <w:szCs w:val="24"/>
+          <w:u w:val="single"/>
+        </w:rPr>
+        <w:t>version tablette (après</w:t>
+      </w:r>
+      <w:r>
+        <w:rPr>
+          <w:b/>
+          <w:sz w:val="24"/>
+          <w:szCs w:val="24"/>
+          <w:u w:val="single"/>
+        </w:rPr>
+        <w:t xml:space="preserve"> responsive) :</w:t>
+      </w:r>
+    </w:p>
+    <w:p>
+      <w:pPr>
+        <w:rPr>
+          <w:b/>
+          <w:sz w:val="24"/>
+          <w:szCs w:val="24"/>
+          <w:u w:val="single"/>
+        </w:rPr>
+      </w:pPr>
+      <w:r>
+        <w:rPr>
+          <w:noProof/>
+          <w:sz w:val="24"/>
+          <w:szCs w:val="24"/>
+          <w:lang w:eastAsia="fr-FR"/>
+        </w:rPr>
+        <w:drawing>
+          <wp:anchor distT="0" distB="0" distL="114300" distR="114300" simplePos="0" relativeHeight="251742208" behindDoc="0" locked="0" layoutInCell="1" allowOverlap="1" wp14:anchorId="3EE39915" wp14:editId="7F1DAFC7">
+            <wp:simplePos x="0" y="0"/>
+            <wp:positionH relativeFrom="column">
+              <wp:posOffset>3234055</wp:posOffset>
+            </wp:positionH>
+            <wp:positionV relativeFrom="paragraph">
+              <wp:posOffset>276860</wp:posOffset>
+            </wp:positionV>
+            <wp:extent cx="3086100" cy="3548380"/>
+            <wp:effectExtent l="0" t="0" r="0" b="0"/>
+            <wp:wrapSquare wrapText="bothSides"/>
+            <wp:docPr id="214777253" name="Image 214777253"/>
+            <wp:cNvGraphicFramePr>
+              <a:graphicFrameLocks xmlns:a="http://schemas.openxmlformats.org/drawingml/2006/main" noChangeAspect="1"/>
+            </wp:cNvGraphicFramePr>
+            <a:graphic xmlns:a="http://schemas.openxmlformats.org/drawingml/2006/main">
+              <a:graphicData uri="http://schemas.openxmlformats.org/drawingml/2006/picture">
+                <pic:pic xmlns:pic="http://schemas.openxmlformats.org/drawingml/2006/picture">
+                  <pic:nvPicPr>
+                    <pic:cNvPr id="214777253" name="Capture d’écran du 2023-05-10 15-43-08.png"/>
+                    <pic:cNvPicPr/>
+                  </pic:nvPicPr>
+                  <pic:blipFill rotWithShape="1">
+                    <a:blip r:embed="rId38" cstate="print">
+                      <a:extLst>
+                        <a:ext uri="{28A0092B-C50C-407E-A947-70E740481C1C}">
+                          <a14:useLocalDpi xmlns:a14="http://schemas.microsoft.com/office/drawing/2010/main" val="0"/>
+                        </a:ext>
+                      </a:extLst>
+                    </a:blip>
+                    <a:srcRect r="628"/>
+                    <a:stretch/>
+                  </pic:blipFill>
+                  <pic:spPr bwMode="auto">
+                    <a:xfrm>
+                      <a:off x="0" y="0"/>
+                      <a:ext cx="3086100" cy="3548380"/>
+                    </a:xfrm>
+                    <a:prstGeom prst="rect">
+                      <a:avLst/>
+                    </a:prstGeom>
+                    <a:ln>
+                      <a:noFill/>
+                    </a:ln>
+                    <a:extLst>
+                      <a:ext uri="{53640926-AAD7-44D8-BBD7-CCE9431645EC}">
+                        <a14:shadowObscured xmlns:a14="http://schemas.microsoft.com/office/drawing/2010/main"/>
+                      </a:ext>
+                    </a:extLst>
+                  </pic:spPr>
+                </pic:pic>
+              </a:graphicData>
+            </a:graphic>
+            <wp14:sizeRelH relativeFrom="margin">
+              <wp14:pctWidth>0</wp14:pctWidth>
+            </wp14:sizeRelH>
+            <wp14:sizeRelV relativeFrom="margin">
+              <wp14:pctHeight>0</wp14:pctHeight>
+            </wp14:sizeRelV>
+          </wp:anchor>
+        </w:drawing>
+      </w:r>
+      <w:r>
+        <w:rPr>
+          <w:noProof/>
+          <w:sz w:val="24"/>
+          <w:szCs w:val="24"/>
+          <w:lang w:eastAsia="fr-FR"/>
+        </w:rPr>
+        <w:drawing>
+          <wp:anchor distT="0" distB="0" distL="114300" distR="114300" simplePos="0" relativeHeight="251739136" behindDoc="0" locked="0" layoutInCell="1" allowOverlap="1" wp14:anchorId="11483B38" wp14:editId="7282507D">
+            <wp:simplePos x="0" y="0"/>
+            <wp:positionH relativeFrom="margin">
+              <wp:align>left</wp:align>
+            </wp:positionH>
+            <wp:positionV relativeFrom="paragraph">
+              <wp:posOffset>281305</wp:posOffset>
+            </wp:positionV>
+            <wp:extent cx="3105150" cy="3566160"/>
+            <wp:effectExtent l="0" t="0" r="0" b="0"/>
+            <wp:wrapSquare wrapText="bothSides"/>
+            <wp:docPr id="214777252" name="Image 214777252"/>
+            <wp:cNvGraphicFramePr>
+              <a:graphicFrameLocks xmlns:a="http://schemas.openxmlformats.org/drawingml/2006/main" noChangeAspect="1"/>
+            </wp:cNvGraphicFramePr>
+            <a:graphic xmlns:a="http://schemas.openxmlformats.org/drawingml/2006/main">
+              <a:graphicData uri="http://schemas.openxmlformats.org/drawingml/2006/picture">
+                <pic:pic xmlns:pic="http://schemas.openxmlformats.org/drawingml/2006/picture">
+                  <pic:nvPicPr>
+                    <pic:cNvPr id="214777252" name="Capture d’écran du 2023-05-10 15-42-55.png"/>
+                    <pic:cNvPicPr/>
+                  </pic:nvPicPr>
+                  <pic:blipFill rotWithShape="1">
+                    <a:blip r:embed="rId39" cstate="print">
+                      <a:extLst>
+                        <a:ext uri="{28A0092B-C50C-407E-A947-70E740481C1C}">
+                          <a14:useLocalDpi xmlns:a14="http://schemas.microsoft.com/office/drawing/2010/main" val="0"/>
+                        </a:ext>
+                      </a:extLst>
+                    </a:blip>
+                    <a:srcRect t="450" r="463"/>
+                    <a:stretch/>
+                  </pic:blipFill>
+                  <pic:spPr bwMode="auto">
+                    <a:xfrm>
+                      <a:off x="0" y="0"/>
+                      <a:ext cx="3105150" cy="3566160"/>
+                    </a:xfrm>
+                    <a:prstGeom prst="rect">
+                      <a:avLst/>
+                    </a:prstGeom>
+                    <a:ln>
+                      <a:noFill/>
+                    </a:ln>
+                    <a:extLst>
+                      <a:ext uri="{53640926-AAD7-44D8-BBD7-CCE9431645EC}">
+                        <a14:shadowObscured xmlns:a14="http://schemas.microsoft.com/office/drawing/2010/main"/>
+                      </a:ext>
+                    </a:extLst>
+                  </pic:spPr>
+                </pic:pic>
+              </a:graphicData>
+            </a:graphic>
+            <wp14:sizeRelH relativeFrom="margin">
+              <wp14:pctWidth>0</wp14:pctWidth>
+            </wp14:sizeRelH>
+            <wp14:sizeRelV relativeFrom="margin">
+              <wp14:pctHeight>0</wp14:pctHeight>
+            </wp14:sizeRelV>
+          </wp:anchor>
+        </w:drawing>
+      </w:r>
+    </w:p>
+    <w:p>
+      <w:pPr>
+        <w:rPr>
+          <w:sz w:val="24"/>
+          <w:szCs w:val="24"/>
+        </w:rPr>
+      </w:pPr>
+    </w:p>
+    <w:p>
+      <w:pPr>
+        <w:rPr>
+          <w:noProof/>
+          <w:sz w:val="24"/>
+          <w:szCs w:val="24"/>
+          <w:lang w:eastAsia="fr-FR"/>
+        </w:rPr>
+      </w:pPr>
+      <w:r>
+        <w:rPr>
+          <w:noProof/>
+          <w:sz w:val="24"/>
+          <w:szCs w:val="24"/>
+          <w:lang w:eastAsia="fr-FR"/>
+        </w:rPr>
+        <w:t xml:space="preserve">Quand je me suis occupé du responsive pour la version tablette j’ai fait en sorte que les encadrés fassent la même taille, ce qui rend l’expérience plus plaisante visuellement. Grâce à l’aggrandissment de l’encadré </w:t>
+      </w:r>
+      <w:r>
+        <w:rPr>
+          <w:noProof/>
+          <w:sz w:val="24"/>
+          <w:szCs w:val="24"/>
+          <w:lang w:eastAsia="fr-FR"/>
+        </w:rPr>
+        <w:t>de la partie de la connexion, les boutons pour le captcha ne se chevauchent plus et sont bien espacés l’un de l’autre. Les inputs des identifiants de connexion et de la réponse du captcha sont aussi plus grand ce qui apporte un meilleur confort pour les écrans de tablettes.</w:t>
+      </w:r>
+      <w:r>
+        <w:rPr>
+          <w:b/>
+          <w:sz w:val="24"/>
+          <w:szCs w:val="24"/>
+          <w:u w:val="single"/>
+        </w:rPr>
+        <w:br w:type="page"/>
+      </w:r>
+    </w:p>
+    <w:p>
+      <w:pPr>
+        <w:rPr>
+          <w:b/>
+          <w:sz w:val="24"/>
+          <w:szCs w:val="24"/>
+          <w:u w:val="single"/>
+        </w:rPr>
+      </w:pPr>
+      <w:r>
+        <w:rPr>
+          <w:b/>
+          <w:sz w:val="24"/>
+          <w:szCs w:val="24"/>
+          <w:u w:val="single"/>
+        </w:rPr>
+        <w:lastRenderedPageBreak/>
+        <w:t xml:space="preserve">Page de connexion version </w:t>
+      </w:r>
+      <w:r>
+        <w:rPr>
+          <w:b/>
+          <w:sz w:val="24"/>
+          <w:szCs w:val="24"/>
+          <w:u w:val="single"/>
+        </w:rPr>
+        <w:t>mobile</w:t>
+      </w:r>
+      <w:r>
+        <w:rPr>
+          <w:b/>
+          <w:sz w:val="24"/>
+          <w:szCs w:val="24"/>
+          <w:u w:val="single"/>
+        </w:rPr>
+        <w:t xml:space="preserve"> (avant responsive) :</w:t>
+      </w:r>
+    </w:p>
+    <w:p>
+      <w:pPr>
+        <w:rPr>
+          <w:b/>
+          <w:sz w:val="24"/>
+          <w:szCs w:val="24"/>
+          <w:u w:val="single"/>
+        </w:rPr>
+      </w:pPr>
+    </w:p>
+    <w:p>
+      <w:pPr>
+        <w:rPr>
+          <w:noProof/>
+          <w:sz w:val="24"/>
+          <w:szCs w:val="24"/>
+          <w:lang w:eastAsia="fr-FR"/>
+        </w:rPr>
+      </w:pPr>
+      <w:r>
+        <w:rPr>
+          <w:noProof/>
+          <w:sz w:val="24"/>
+          <w:szCs w:val="24"/>
+          <w:lang w:eastAsia="fr-FR"/>
+        </w:rPr>
+        <w:drawing>
+          <wp:anchor distT="0" distB="0" distL="114300" distR="114300" simplePos="0" relativeHeight="251743232" behindDoc="0" locked="0" layoutInCell="1" allowOverlap="1" wp14:anchorId="2844D7F9" wp14:editId="56B6DA1C">
+            <wp:simplePos x="895350" y="895350"/>
+            <wp:positionH relativeFrom="column">
+              <wp:align>left</wp:align>
+            </wp:positionH>
+            <wp:positionV relativeFrom="paragraph">
+              <wp:align>top</wp:align>
+            </wp:positionV>
+            <wp:extent cx="3133725" cy="6066155"/>
+            <wp:effectExtent l="0" t="0" r="9525" b="0"/>
+            <wp:wrapSquare wrapText="bothSides"/>
+            <wp:docPr id="214777254" name="Image 214777254"/>
+            <wp:cNvGraphicFramePr>
+              <a:graphicFrameLocks xmlns:a="http://schemas.openxmlformats.org/drawingml/2006/main" noChangeAspect="1"/>
+            </wp:cNvGraphicFramePr>
+            <a:graphic xmlns:a="http://schemas.openxmlformats.org/drawingml/2006/main">
+              <a:graphicData uri="http://schemas.openxmlformats.org/drawingml/2006/picture">
+                <pic:pic xmlns:pic="http://schemas.openxmlformats.org/drawingml/2006/picture">
+                  <pic:nvPicPr>
+                    <pic:cNvPr id="214777254" name="Capture d’écran du 2023-05-04 16-03-04.png"/>
+                    <pic:cNvPicPr/>
+                  </pic:nvPicPr>
+                  <pic:blipFill rotWithShape="1">
+                    <a:blip r:embed="rId40">
+                      <a:extLst>
+                        <a:ext uri="{28A0092B-C50C-407E-A947-70E740481C1C}">
+                          <a14:useLocalDpi xmlns:a14="http://schemas.microsoft.com/office/drawing/2010/main" val="0"/>
+                        </a:ext>
+                      </a:extLst>
+                    </a:blip>
+                    <a:srcRect l="725" t="218" r="1208" b="14068"/>
+                    <a:stretch/>
+                  </pic:blipFill>
+                  <pic:spPr bwMode="auto">
+                    <a:xfrm>
+                      <a:off x="0" y="0"/>
+                      <a:ext cx="3133725" cy="6066155"/>
+                    </a:xfrm>
+                    <a:prstGeom prst="rect">
+                      <a:avLst/>
+                    </a:prstGeom>
+                    <a:ln>
+                      <a:noFill/>
+                    </a:ln>
+                    <a:extLst>
+                      <a:ext uri="{53640926-AAD7-44D8-BBD7-CCE9431645EC}">
+                        <a14:shadowObscured xmlns:a14="http://schemas.microsoft.com/office/drawing/2010/main"/>
+                      </a:ext>
+                    </a:extLst>
+                  </pic:spPr>
+                </pic:pic>
+              </a:graphicData>
+            </a:graphic>
+          </wp:anchor>
+        </w:drawing>
+      </w:r>
+      <w:r>
+        <w:rPr>
+          <w:noProof/>
+          <w:sz w:val="24"/>
+          <w:szCs w:val="24"/>
+          <w:lang w:eastAsia="fr-FR"/>
+        </w:rPr>
+        <w:t>Comme on peut le voir ici la page de connexion en version mobile posait vraiment problème on ne pouvait pas faire grand-chose comme les éléments étaient vraiment petits, en plus d’avoir les mêmes problèmes que la version tablette de la page.</w:t>
+      </w:r>
+      <w:r>
+        <w:rPr>
+          <w:noProof/>
+          <w:sz w:val="24"/>
+          <w:szCs w:val="24"/>
+          <w:lang w:eastAsia="fr-FR"/>
+        </w:rPr>
+        <w:br w:type="textWrapping" w:clear="all"/>
+      </w:r>
     </w:p>
     <w:p>
       <w:pPr>
@@ -13108,12 +14451,12 @@
       <w:pPr>
         <w:pStyle w:val="Titre1"/>
       </w:pPr>
-      <w:bookmarkStart w:id="18" w:name="_Toc136521945"/>
+      <w:bookmarkStart w:id="17" w:name="_Toc136521945"/>
       <w:r>
         <w:lastRenderedPageBreak/>
         <w:t>Conclusion</w:t>
       </w:r>
-      <w:bookmarkEnd w:id="18"/>
+      <w:bookmarkEnd w:id="17"/>
     </w:p>
     <w:p/>
     <w:p>
@@ -13158,9 +14501,36 @@
         <w:t>J’ai beaucoup appris à leurs côtés.</w:t>
       </w:r>
     </w:p>
+    <w:p>
+      <w:pPr>
+        <w:rPr>
+          <w:rFonts w:eastAsiaTheme="majorEastAsia"/>
+          <w:sz w:val="24"/>
+          <w:szCs w:val="24"/>
+        </w:rPr>
+      </w:pPr>
+      <w:r>
+        <w:rPr>
+          <w:rFonts w:eastAsiaTheme="majorEastAsia"/>
+          <w:sz w:val="24"/>
+          <w:szCs w:val="24"/>
+        </w:rPr>
+        <w:t>J’ai aussi eu la chance d’avoir été positionné sur un projet aussi important et qui est utilisé quotidiennement par nombre de personnes</w:t>
+      </w:r>
+      <w:r>
+        <w:rPr>
+          <w:rFonts w:eastAsiaTheme="majorEastAsia"/>
+          <w:sz w:val="24"/>
+          <w:szCs w:val="24"/>
+        </w:rPr>
+        <w:t xml:space="preserve"> pour un réseau aussi important que le réseau RENATECH.</w:t>
+      </w:r>
+      <w:bookmarkStart w:id="18" w:name="_GoBack"/>
+      <w:bookmarkEnd w:id="18"/>
+    </w:p>
     <w:p/>
     <w:sectPr>
-      <w:footerReference w:type="default" r:id="rId36"/>
+      <w:footerReference w:type="default" r:id="rId41"/>
       <w:pgSz w:w="11906" w:h="16838"/>
       <w:pgMar w:top="1417" w:right="1417" w:bottom="1417" w:left="1417" w:header="708" w:footer="708" w:gutter="0"/>
       <w:pgNumType w:fmt="numberInDash" w:chapSep="period"/>
@@ -13280,6 +14650,7 @@
           <w:dataBinding w:prefixMappings="xmlns:ns0='http://purl.org/dc/elements/1.1/' xmlns:ns1='http://schemas.openxmlformats.org/package/2006/metadata/core-properties' " w:xpath="/ns1:coreProperties[1]/ns0:creator[1]" w:storeItemID="{6C3C8BC8-F283-45AE-878A-BAB7291924A1}"/>
           <w:text/>
         </w:sdtPr>
+        <w:sdtEndPr/>
         <w:sdtContent>
           <w:tc>
             <w:tcPr>
@@ -13444,7 +14815,7 @@
               <w:sz w:val="18"/>
               <w:szCs w:val="18"/>
             </w:rPr>
-            <w:t>23</w:t>
+            <w:t>25</w:t>
           </w:r>
           <w:r>
             <w:rPr>
@@ -14807,7 +16178,7 @@
     <w:charset w:val="00"/>
     <w:family w:val="roman"/>
     <w:pitch w:val="variable"/>
-    <w:sig w:usb0="E0002AFF" w:usb1="C0007843" w:usb2="00000009" w:usb3="00000000" w:csb0="000001FF" w:csb1="00000000"/>
+    <w:sig w:usb0="E0002EFF" w:usb1="C000785B" w:usb2="00000009" w:usb3="00000000" w:csb0="000001FF" w:csb1="00000000"/>
   </w:font>
   <w:font w:name="Courier New">
     <w:panose1 w:val="02070309020205020404"/>
@@ -14828,7 +16199,7 @@
     <w:charset w:val="00"/>
     <w:family w:val="swiss"/>
     <w:pitch w:val="variable"/>
-    <w:sig w:usb0="E00002FF" w:usb1="4000ACFF" w:usb2="00000001" w:usb3="00000000" w:csb0="0000019F" w:csb1="00000000"/>
+    <w:sig w:usb0="E4002EFF" w:usb1="C000247B" w:usb2="00000009" w:usb3="00000000" w:csb0="000001FF" w:csb1="00000000"/>
   </w:font>
   <w:font w:name="Yu Mincho">
     <w:altName w:val="Yu Gothic UI"/>
@@ -14842,7 +16213,7 @@
     <w:charset w:val="00"/>
     <w:family w:val="swiss"/>
     <w:pitch w:val="variable"/>
-    <w:sig w:usb0="A00002EF" w:usb1="4000207B" w:usb2="00000000" w:usb3="00000000" w:csb0="0000009F" w:csb1="00000000"/>
+    <w:sig w:usb0="E4002EFF" w:usb1="C000247B" w:usb2="00000009" w:usb3="00000000" w:csb0="000001FF" w:csb1="00000000"/>
   </w:font>
   <w:font w:name="Yu Gothic Light">
     <w:altName w:val="游ゴシック Light"/>
@@ -14900,6 +16271,7 @@
     <w:rsid w:val="00B62E37"/>
     <w:rsid w:val="00C018DA"/>
     <w:rsid w:val="00C22F44"/>
+    <w:rsid w:val="00C71B3F"/>
     <w:rsid w:val="00E20541"/>
     <w:rsid w:val="00EC7E30"/>
     <w:rsid w:val="00FD7776"/>
@@ -15670,7 +17042,7 @@
 </file>
 
 <file path=customXml/itemProps1.xml><?xml version="1.0" encoding="utf-8"?>
-<ds:datastoreItem xmlns:ds="http://schemas.openxmlformats.org/officeDocument/2006/customXml" ds:itemID="{5C851AF0-C382-4FBB-9830-852B19F2D366}">
+<ds:datastoreItem xmlns:ds="http://schemas.openxmlformats.org/officeDocument/2006/customXml" ds:itemID="{A82838EC-139C-4728-BB13-FC4C7C19B81B}">
   <ds:schemaRefs>
     <ds:schemaRef ds:uri="http://schemas.openxmlformats.org/officeDocument/2006/bibliography"/>
   </ds:schemaRefs>

</xml_diff>